<commit_message>
finished full SVM report
</commit_message>
<xml_diff>
--- a/Report/Support Vector Machines.docx
+++ b/Report/Support Vector Machines.docx
@@ -174,7 +174,7 @@
         <w:rPr>
           <w:u w:val="single"/>
         </w:rPr>
-        <w:t>Scaling</w:t>
+        <w:t>Data and model “tricks”</w:t>
       </w:r>
     </w:p>
     <w:p>
@@ -189,21 +189,47 @@
       </w:r>
     </w:p>
     <w:p>
-      <w:pPr>
-        <w:rPr>
-          <w:u w:val="single"/>
-        </w:rPr>
-      </w:pPr>
-      <w:r>
-        <w:rPr>
-          <w:u w:val="single"/>
-        </w:rPr>
+      <w:r>
+        <w:t xml:space="preserve">It needs to be mentioned that </w:t>
+      </w:r>
+      <w:r>
+        <w:t xml:space="preserve">some experimentation with different kernels was done in the training of the SVM. The performing kernels were the RBF and the Laplace </w:t>
+      </w:r>
+      <w:r>
+        <w:t>kernel;</w:t>
+      </w:r>
+      <w:r>
+        <w:t xml:space="preserve"> </w:t>
+      </w:r>
+      <w:r>
+        <w:t xml:space="preserve"> </w:t>
+      </w:r>
+      <w:r>
+        <w:t>the other kernels were severely underperforming</w:t>
+      </w:r>
+      <w:r>
+        <w:t xml:space="preserve"> in comparison</w:t>
+      </w:r>
+      <w:r>
+        <w:t>.</w:t>
+      </w:r>
+    </w:p>
+    <w:p>
+      <w:pPr>
+        <w:rPr>
+          <w:u w:val="single"/>
+        </w:rPr>
+      </w:pPr>
+      <w:r>
+        <w:rPr>
+          <w:u w:val="single"/>
+        </w:rPr>
+        <w:lastRenderedPageBreak/>
         <w:t>One-against-all SVM</w:t>
       </w:r>
     </w:p>
     <w:p>
       <w:r>
-        <w:lastRenderedPageBreak/>
         <w:t xml:space="preserve">Initial set of models tested </w:t>
       </w:r>
       <w:r>
@@ -224,20 +250,7 @@
     </w:p>
     <w:p>
       <w:r>
-        <w:t xml:space="preserve">Insert picture – </w:t>
-      </w:r>
-      <w:proofErr w:type="gramStart"/>
-      <w:r>
-        <w:t xml:space="preserve">one </w:t>
-      </w:r>
-      <w:proofErr w:type="spellStart"/>
-      <w:r>
-        <w:t>vs</w:t>
-      </w:r>
-      <w:proofErr w:type="spellEnd"/>
-      <w:proofErr w:type="gramEnd"/>
-      <w:r>
-        <w:t xml:space="preserve"> all classification error for one against all classification </w:t>
+        <w:t xml:space="preserve">Insert picture – one vs all classification error for one against all classification </w:t>
       </w:r>
     </w:p>
     <w:p>
@@ -249,67 +262,131 @@
       </w:r>
     </w:p>
     <w:p>
+      <w:pPr>
+        <w:rPr>
+          <w:u w:val="single"/>
+        </w:rPr>
+      </w:pPr>
+      <w:r>
+        <w:rPr>
+          <w:u w:val="single"/>
+        </w:rPr>
+        <w:t>Multi-class SVM</w:t>
+      </w:r>
+    </w:p>
+    <w:p>
+      <w:r>
+        <w:t xml:space="preserve">Although in the given problem we do not have only two classes, </w:t>
+      </w:r>
+      <w:r>
+        <w:t>but</w:t>
+      </w:r>
+      <w:r>
+        <w:t xml:space="preserve"> 7 classes</w:t>
+      </w:r>
+      <w:r>
+        <w:t>,</w:t>
+      </w:r>
+      <w:r>
+        <w:t xml:space="preserve"> and therefore </w:t>
+      </w:r>
+      <w:r>
+        <w:t>standard SVM framework needs to be adapted</w:t>
+      </w:r>
+      <w:r>
+        <w:t xml:space="preserve"> if we to try a different approach than “One-against-all”</w:t>
+      </w:r>
+      <w:r>
+        <w:t xml:space="preserve">. </w:t>
+      </w:r>
+      <w:r>
+        <w:t xml:space="preserve"> A classic approach is to use a so called ‘one-against-one’ </w:t>
+      </w:r>
+      <w:r>
+        <w:t>method</w:t>
+      </w:r>
+      <w:r>
+        <w:t xml:space="preserve"> where </w:t>
+      </w:r>
+      <w:r>
+        <w:t xml:space="preserve">we train k(k-1)/2 binary classifiers. Here, k represents the number of classes, so in our cases it would be k=7. </w:t>
+      </w:r>
+      <w:r>
+        <w:t>The appropriate class is determined using a voting scheme</w:t>
+      </w:r>
+      <w:r>
+        <w:t xml:space="preserve">. </w:t>
+      </w:r>
+      <w:r>
+        <w:t xml:space="preserve"> </w:t>
+      </w:r>
+      <w:r>
+        <w:t>Once again, the RBF kernel was used for training</w:t>
+      </w:r>
+      <w:r>
+        <w:t>, as experimentation with other kernels yielded inferior error rates</w:t>
+      </w:r>
+      <w:r>
+        <w:t>.</w:t>
+      </w:r>
+    </w:p>
+    <w:p>
+      <w:r>
+        <w:t xml:space="preserve">It is worth pointing out that scaling the </w:t>
+      </w:r>
+      <w:r>
+        <w:t xml:space="preserve">continuous variables resulted in an improvement of 0.0024 in the error rate. </w:t>
+      </w:r>
+      <w:r>
+        <w:t xml:space="preserve"> </w:t>
+      </w:r>
+    </w:p>
+    <w:p>
+      <w:r>
+        <w:t xml:space="preserve">We found that increasing the C parameter in model training increases accuracy significantly. The relationship of the C parameter and the error rates can be seen in the graph below. However, increasing the C parameter also hugely increased the training time. </w:t>
+      </w:r>
+      <w:r>
+        <w:t xml:space="preserve">This makes sense because given that C is a regularisation parameter, assigning higher penalty to misclassification the SVM optimisation routine looks for a “harder” boundary the greater the C. This imposed strictness causes the computational difficulties resulting in higher run time. </w:t>
+      </w:r>
+      <w:r>
+        <w:t xml:space="preserve">From the below graph we can see that marginal improvement from increasing C decreases greatly as C increases. We chose arbitrarily C=5000 as a reasonable parameter in accuracy/run time pay off. </w:t>
+      </w:r>
+      <w:r>
+        <w:t>The final in sample misclassification error was 0.1072</w:t>
+      </w:r>
+      <w:r>
+        <w:t xml:space="preserve">. </w:t>
+      </w:r>
+      <w:r>
+        <w:t xml:space="preserve">The 10 fold cross validation however was much greater </w:t>
+      </w:r>
+    </w:p>
+    <w:p>
+      <w:pPr>
+        <w:rPr>
+          <w:u w:val="single"/>
+        </w:rPr>
+      </w:pPr>
+      <w:r>
+        <w:rPr>
+          <w:u w:val="single"/>
+        </w:rPr>
+        <w:t>Conclusion</w:t>
+      </w:r>
+    </w:p>
+    <w:p>
+      <w:r>
+        <w:t>SVM models proved to be inefficient with regard to run time and accura</w:t>
+      </w:r>
+      <w:r>
+        <w:t xml:space="preserve">cy when compared to other models we considered. Thus we have discarded </w:t>
+      </w:r>
+      <w:r>
+        <w:t xml:space="preserve">this class of models as suitable for the given problem. </w:t>
+      </w:r>
       <w:bookmarkStart w:id="0" w:name="_GoBack"/>
       <w:bookmarkEnd w:id="0"/>
     </w:p>
-    <w:p>
-      <w:r>
-        <w:t xml:space="preserve">Although in the given problem we do not have only two classes, </w:t>
-      </w:r>
-      <w:r>
-        <w:t>but</w:t>
-      </w:r>
-      <w:r>
-        <w:t xml:space="preserve"> 7 classes</w:t>
-      </w:r>
-      <w:r>
-        <w:t>,</w:t>
-      </w:r>
-      <w:r>
-        <w:t xml:space="preserve"> and therefore </w:t>
-      </w:r>
-      <w:r>
-        <w:t xml:space="preserve">standard SVM framework needs to be adapted. </w:t>
-      </w:r>
-      <w:r>
-        <w:t xml:space="preserve"> A classic approach is to use a so called ‘one-against-one’ approach where </w:t>
-      </w:r>
-      <w:r>
-        <w:t xml:space="preserve">we train </w:t>
-      </w:r>
-      <w:proofErr w:type="gramStart"/>
-      <w:r>
-        <w:t>k(</w:t>
-      </w:r>
-      <w:proofErr w:type="gramEnd"/>
-      <w:r>
-        <w:t xml:space="preserve">k-1)/2 binary classifiers. Here, k represents the number of classes, so in our cases it would be k=7. </w:t>
-      </w:r>
-      <w:r>
-        <w:t>The appropriate class is determined using a voting scheme</w:t>
-      </w:r>
-      <w:r>
-        <w:t xml:space="preserve">. </w:t>
-      </w:r>
-      <w:r>
-        <w:t xml:space="preserve"> </w:t>
-      </w:r>
-    </w:p>
-    <w:p>
-      <w:r>
-        <w:t xml:space="preserve">Because all of our work is done in R, the </w:t>
-      </w:r>
-      <w:proofErr w:type="spellStart"/>
-      <w:r>
-        <w:t>ksvm</w:t>
-      </w:r>
-      <w:proofErr w:type="spellEnd"/>
-      <w:r>
-        <w:t xml:space="preserve"> package </w:t>
-      </w:r>
-    </w:p>
-    <w:p/>
-    <w:p/>
     <w:p/>
     <w:p/>
     <w:sectPr>

</xml_diff>